<commit_message>
update to q2 document
</commit_message>
<xml_diff>
--- a/q2/q2_explained.docx
+++ b/q2/q2_explained.docx
@@ -9,12 +9,271 @@
     </w:p>
     <w:p>
       <w:r>
+        <w:tab/>
+      </w:r>
+    </w:p>
+    <w:p>
+      <w:pPr>
+        <w:ind w:firstLine="720"/>
+      </w:pPr>
+      <w:r>
+        <w:t>- Filtered only 11.11% of data</w:t>
+      </w:r>
+    </w:p>
+    <w:p>
+      <w:r>
         <w:t>● How did you identify it?</w:t>
       </w:r>
     </w:p>
     <w:p>
+      <w:pPr>
+        <w:ind w:firstLine="720"/>
+      </w:pPr>
+      <w:r>
+        <w:t>Using EXPLAIN, full table scan is detected</w:t>
+      </w:r>
+      <w:r>
+        <w:t>; type ALL.</w:t>
+      </w:r>
+    </w:p>
+    <w:p>
+      <w:pPr>
+        <w:ind w:firstLine="720"/>
+      </w:pPr>
+      <w:r>
+        <w:drawing>
+          <wp:inline distT="0" distB="0" distL="0" distR="0" wp14:anchorId="4F7F4EAC" wp14:editId="5121D249">
+            <wp:extent cx="2929812" cy="2038415"/>
+            <wp:effectExtent l="0" t="0" r="4445" b="0"/>
+            <wp:docPr id="1" name="Picture 1" descr="Graphical user interface, text, application, email&#10;&#10;Description automatically generated"/>
+            <wp:cNvGraphicFramePr>
+              <a:graphicFrameLocks xmlns:a="http://schemas.openxmlformats.org/drawingml/2006/main" noChangeAspect="1"/>
+            </wp:cNvGraphicFramePr>
+            <a:graphic xmlns:a="http://schemas.openxmlformats.org/drawingml/2006/main">
+              <a:graphicData uri="http://schemas.openxmlformats.org/drawingml/2006/picture">
+                <pic:pic xmlns:pic="http://schemas.openxmlformats.org/drawingml/2006/picture">
+                  <pic:nvPicPr>
+                    <pic:cNvPr id="1" name="Picture 1" descr="Graphical user interface, text, application, email&#10;&#10;Description automatically generated"/>
+                    <pic:cNvPicPr/>
+                  </pic:nvPicPr>
+                  <pic:blipFill>
+                    <a:blip r:embed="rId4"/>
+                    <a:stretch>
+                      <a:fillRect/>
+                    </a:stretch>
+                  </pic:blipFill>
+                  <pic:spPr>
+                    <a:xfrm>
+                      <a:off x="0" y="0"/>
+                      <a:ext cx="2934941" cy="2041983"/>
+                    </a:xfrm>
+                    <a:prstGeom prst="rect">
+                      <a:avLst/>
+                    </a:prstGeom>
+                  </pic:spPr>
+                </pic:pic>
+              </a:graphicData>
+            </a:graphic>
+          </wp:inline>
+        </w:drawing>
+      </w:r>
+    </w:p>
+    <w:p>
+      <w:pPr>
+        <w:ind w:firstLine="720"/>
+      </w:pPr>
+      <w:r>
+        <w:t>EXPLAIN ANALYZE shows</w:t>
+      </w:r>
+    </w:p>
+    <w:p>
+      <w:pPr>
+        <w:ind w:left="1440"/>
+      </w:pPr>
+      <w:r>
+        <w:t>-&gt; Filter: (student.id between &lt;cache&gt;((@v2)) and &lt;cache&gt;((@v3)</w:t>
+      </w:r>
+      <w:proofErr w:type="gramStart"/>
+      <w:r>
+        <w:t>))  (</w:t>
+      </w:r>
+      <w:proofErr w:type="gramEnd"/>
+      <w:r>
+        <w:t>cost=5.44 rows=44) (actual time=0.627..1.436 rows=278 loops=1)</w:t>
+      </w:r>
+    </w:p>
+    <w:p>
+      <w:pPr>
+        <w:ind w:left="2160"/>
+      </w:pPr>
+      <w:r>
+        <w:t xml:space="preserve">-&gt; Table scan on </w:t>
+      </w:r>
+      <w:proofErr w:type="gramStart"/>
+      <w:r>
+        <w:t>Student  (</w:t>
+      </w:r>
+      <w:proofErr w:type="gramEnd"/>
+      <w:r>
+        <w:t>cost=5.44 rows=400) (actual time=0.624..1.392 rows=400 loops=1)</w:t>
+      </w:r>
+    </w:p>
+    <w:p>
+      <w:pPr>
+        <w:ind w:firstLine="720"/>
+      </w:pPr>
+    </w:p>
+    <w:p>
+      <w:pPr>
+        <w:ind w:firstLine="720"/>
+      </w:pPr>
+    </w:p>
+    <w:p>
       <w:r>
         <w:t>● What method you chose to resolve the bottleneck</w:t>
+      </w:r>
+    </w:p>
+    <w:p>
+      <w:pPr>
+        <w:ind w:left="720"/>
+      </w:pPr>
+      <w:r>
+        <w:t xml:space="preserve">First, I created an index on the id field. This boosted </w:t>
+      </w:r>
+      <w:r>
+        <w:t>filtered data from 11.11% to 69.5%. However, a full table scan still occurs.</w:t>
+      </w:r>
+    </w:p>
+    <w:p>
+      <w:pPr>
+        <w:ind w:left="1440"/>
+      </w:pPr>
+      <w:r>
+        <w:t>-&gt; Filter: (student.id between &lt;cache&gt;((@v2)) and &lt;cache&gt;((@v3)</w:t>
+      </w:r>
+      <w:proofErr w:type="gramStart"/>
+      <w:r>
+        <w:t>))  (</w:t>
+      </w:r>
+      <w:proofErr w:type="gramEnd"/>
+      <w:r>
+        <w:t>cost=41.00 rows=278) (actual time=0.049..0.279 rows=278 loops=1)</w:t>
+      </w:r>
+    </w:p>
+    <w:p>
+      <w:pPr>
+        <w:ind w:left="1635"/>
+      </w:pPr>
+      <w:r>
+        <w:t xml:space="preserve">-&gt; Table scan on </w:t>
+      </w:r>
+      <w:proofErr w:type="gramStart"/>
+      <w:r>
+        <w:t>Student  (</w:t>
+      </w:r>
+      <w:proofErr w:type="gramEnd"/>
+      <w:r>
+        <w:t>cost=41.00 rows=400) (actual time=0.048..0.241 rows=400 loops=1)</w:t>
+      </w:r>
+    </w:p>
+    <w:p>
+      <w:pPr>
+        <w:ind w:left="720" w:firstLine="720"/>
+      </w:pPr>
+      <w:r>
+        <w:lastRenderedPageBreak/>
+        <w:drawing>
+          <wp:inline distT="0" distB="0" distL="0" distR="0" wp14:anchorId="545620EA" wp14:editId="6BD6E330">
+            <wp:extent cx="2983027" cy="2133600"/>
+            <wp:effectExtent l="0" t="0" r="8255" b="0"/>
+            <wp:docPr id="2" name="Picture 2" descr="Text, letter&#10;&#10;Description automatically generated"/>
+            <wp:cNvGraphicFramePr>
+              <a:graphicFrameLocks xmlns:a="http://schemas.openxmlformats.org/drawingml/2006/main" noChangeAspect="1"/>
+            </wp:cNvGraphicFramePr>
+            <a:graphic xmlns:a="http://schemas.openxmlformats.org/drawingml/2006/main">
+              <a:graphicData uri="http://schemas.openxmlformats.org/drawingml/2006/picture">
+                <pic:pic xmlns:pic="http://schemas.openxmlformats.org/drawingml/2006/picture">
+                  <pic:nvPicPr>
+                    <pic:cNvPr id="2" name="Picture 2" descr="Text, letter&#10;&#10;Description automatically generated"/>
+                    <pic:cNvPicPr/>
+                  </pic:nvPicPr>
+                  <pic:blipFill>
+                    <a:blip r:embed="rId5"/>
+                    <a:stretch>
+                      <a:fillRect/>
+                    </a:stretch>
+                  </pic:blipFill>
+                  <pic:spPr>
+                    <a:xfrm>
+                      <a:off x="0" y="0"/>
+                      <a:ext cx="2990246" cy="2138763"/>
+                    </a:xfrm>
+                    <a:prstGeom prst="rect">
+                      <a:avLst/>
+                    </a:prstGeom>
+                  </pic:spPr>
+                </pic:pic>
+              </a:graphicData>
+            </a:graphic>
+          </wp:inline>
+        </w:drawing>
+      </w:r>
+    </w:p>
+    <w:p/>
+    <w:p>
+      <w:pPr>
+        <w:ind w:left="720"/>
+      </w:pPr>
+      <w:r>
+        <w:t>Second, I</w:t>
+      </w:r>
+      <w:r>
+        <w:t xml:space="preserve"> added a second index for the name column. This has a 100% filter rate and changed from a full table scan to an index range scan.</w:t>
+      </w:r>
+    </w:p>
+    <w:p>
+      <w:r>
+        <w:tab/>
+      </w:r>
+      <w:r>
+        <w:tab/>
+      </w:r>
+      <w:r>
+        <w:drawing>
+          <wp:inline distT="0" distB="0" distL="0" distR="0" wp14:anchorId="357A1F00" wp14:editId="27B9566A">
+            <wp:extent cx="3122645" cy="2146818"/>
+            <wp:effectExtent l="0" t="0" r="1905" b="6350"/>
+            <wp:docPr id="3" name="Picture 3" descr="Text&#10;&#10;Description automatically generated"/>
+            <wp:cNvGraphicFramePr>
+              <a:graphicFrameLocks xmlns:a="http://schemas.openxmlformats.org/drawingml/2006/main" noChangeAspect="1"/>
+            </wp:cNvGraphicFramePr>
+            <a:graphic xmlns:a="http://schemas.openxmlformats.org/drawingml/2006/main">
+              <a:graphicData uri="http://schemas.openxmlformats.org/drawingml/2006/picture">
+                <pic:pic xmlns:pic="http://schemas.openxmlformats.org/drawingml/2006/picture">
+                  <pic:nvPicPr>
+                    <pic:cNvPr id="3" name="Picture 3" descr="Text&#10;&#10;Description automatically generated"/>
+                    <pic:cNvPicPr/>
+                  </pic:nvPicPr>
+                  <pic:blipFill>
+                    <a:blip r:embed="rId6"/>
+                    <a:stretch>
+                      <a:fillRect/>
+                    </a:stretch>
+                  </pic:blipFill>
+                  <pic:spPr>
+                    <a:xfrm>
+                      <a:off x="0" y="0"/>
+                      <a:ext cx="3126282" cy="2149319"/>
+                    </a:xfrm>
+                    <a:prstGeom prst="rect">
+                      <a:avLst/>
+                    </a:prstGeom>
+                  </pic:spPr>
+                </pic:pic>
+              </a:graphicData>
+            </a:graphic>
+          </wp:inline>
+        </w:drawing>
       </w:r>
     </w:p>
     <w:sectPr>

</xml_diff>